<commit_message>
updated figures, reduced data
using top3 method now
only providing batch 3 and 4 now
</commit_message>
<xml_diff>
--- a/presentation/proteiNorm_IDeA.docx
+++ b/presentation/proteiNorm_IDeA.docx
@@ -33,7 +33,7 @@
         </w:numPr>
       </w:pPr>
       <w:r>
-        <w:t>Evaluation of normalization methods</w:t>
+        <w:t>Mass spec data effected by systematic bias (sample prep, temp, unknown)</w:t>
       </w:r>
     </w:p>
     <w:p>
@@ -45,7 +45,7 @@
         </w:numPr>
       </w:pPr>
       <w:r>
-        <w:t>Normalization: important statistical method to adjust for systematic bias in data we cannot control for</w:t>
+        <w:t xml:space="preserve">Normalization: statistical method to adjust </w:t>
       </w:r>
     </w:p>
     <w:p>
@@ -71,6 +71,9 @@
       <w:r>
         <w:t>Adequate normalization is important</w:t>
       </w:r>
+      <w:r>
+        <w:t xml:space="preserve"> for given data set</w:t>
+      </w:r>
     </w:p>
     <w:p>
       <w:pPr>
@@ -81,6 +84,239 @@
         </w:numPr>
       </w:pPr>
       <w:r>
+        <w:t>Incorrect normalization can introduce new artificial patterns</w:t>
+      </w:r>
+    </w:p>
+    <w:p>
+      <w:pPr>
+        <w:pStyle w:val="ListParagraph"/>
+        <w:numPr>
+          <w:ilvl w:val="0"/>
+          <w:numId w:val="2"/>
+        </w:numPr>
+      </w:pPr>
+      <w:r>
+        <w:t>Inspired this tool: streamline evaluation of normalization methods</w:t>
+      </w:r>
+    </w:p>
+    <w:p>
+      <w:pPr>
+        <w:rPr>
+          <w:b/>
+          <w:u w:val="single"/>
+        </w:rPr>
+      </w:pPr>
+      <w:r>
+        <w:rPr>
+          <w:b/>
+          <w:u w:val="single"/>
+        </w:rPr>
+        <w:t>Data</w:t>
+      </w:r>
+      <w:r>
+        <w:rPr>
+          <w:b/>
+          <w:u w:val="single"/>
+        </w:rPr>
+        <w:t>:</w:t>
+      </w:r>
+    </w:p>
+    <w:p>
+      <w:pPr>
+        <w:pStyle w:val="ListParagraph"/>
+        <w:numPr>
+          <w:ilvl w:val="0"/>
+          <w:numId w:val="1"/>
+        </w:numPr>
+      </w:pPr>
+      <w:r>
+        <w:t>Peptides and Proteins</w:t>
+      </w:r>
+      <w:r>
+        <w:t xml:space="preserve"> (from </w:t>
+      </w:r>
+      <w:r>
+        <w:t>MaxQuant</w:t>
+      </w:r>
+      <w:r>
+        <w:t>)</w:t>
+      </w:r>
+    </w:p>
+    <w:p>
+      <w:pPr>
+        <w:pStyle w:val="ListParagraph"/>
+        <w:numPr>
+          <w:ilvl w:val="0"/>
+          <w:numId w:val="1"/>
+        </w:numPr>
+      </w:pPr>
+      <w:r>
+        <w:t>Protein = sum of peptides</w:t>
+      </w:r>
+      <w:r>
+        <w:t xml:space="preserve"> for given protein</w:t>
+      </w:r>
+    </w:p>
+    <w:p>
+      <w:pPr>
+        <w:pStyle w:val="ListParagraph"/>
+        <w:numPr>
+          <w:ilvl w:val="0"/>
+          <w:numId w:val="1"/>
+        </w:numPr>
+      </w:pPr>
+      <w:r>
+        <w:t>Peptide level about the same for given Protein</w:t>
+      </w:r>
+    </w:p>
+    <w:p>
+      <w:pPr>
+        <w:pStyle w:val="ListParagraph"/>
+        <w:numPr>
+          <w:ilvl w:val="0"/>
+          <w:numId w:val="1"/>
+        </w:numPr>
+      </w:pPr>
+      <w:r>
+        <w:t>Top3 peptide method</w:t>
+      </w:r>
+    </w:p>
+    <w:p>
+      <w:pPr>
+        <w:pStyle w:val="ListParagraph"/>
+        <w:numPr>
+          <w:ilvl w:val="0"/>
+          <w:numId w:val="1"/>
+        </w:numPr>
+      </w:pPr>
+      <w:r>
+        <w:t>Meta data</w:t>
+      </w:r>
+      <w:r>
+        <w:t xml:space="preserve"> (treatments/batch)</w:t>
+      </w:r>
+    </w:p>
+    <w:p>
+      <w:pPr>
+        <w:rPr>
+          <w:b/>
+          <w:u w:val="single"/>
+        </w:rPr>
+      </w:pPr>
+      <w:r>
+        <w:rPr>
+          <w:b/>
+          <w:u w:val="single"/>
+        </w:rPr>
+        <w:t>Filter:</w:t>
+      </w:r>
+    </w:p>
+    <w:p>
+      <w:pPr>
+        <w:pStyle w:val="ListParagraph"/>
+        <w:numPr>
+          <w:ilvl w:val="0"/>
+          <w:numId w:val="1"/>
+        </w:numPr>
+      </w:pPr>
+      <w:r>
+        <w:t xml:space="preserve">Focus on </w:t>
+      </w:r>
+      <w:r>
+        <w:t>ER/PR+, HER2 and control</w:t>
+      </w:r>
+    </w:p>
+    <w:p>
+      <w:pPr>
+        <w:pStyle w:val="ListParagraph"/>
+        <w:numPr>
+          <w:ilvl w:val="0"/>
+          <w:numId w:val="1"/>
+        </w:numPr>
+      </w:pPr>
+      <w:r>
+        <w:t xml:space="preserve">With and without </w:t>
+      </w:r>
+      <w:r>
+        <w:t>Hydroxyurea treatment</w:t>
+      </w:r>
+      <w:r>
+        <w:t xml:space="preserve"> </w:t>
+      </w:r>
+    </w:p>
+    <w:p>
+      <w:pPr>
+        <w:pStyle w:val="ListParagraph"/>
+        <w:numPr>
+          <w:ilvl w:val="0"/>
+          <w:numId w:val="1"/>
+        </w:numPr>
+      </w:pPr>
+      <w:r>
+        <w:t>3 replicates</w:t>
+      </w:r>
+      <w:r>
+        <w:t xml:space="preserve"> / </w:t>
+      </w:r>
+      <w:r>
+        <w:t>2 batches</w:t>
+      </w:r>
+    </w:p>
+    <w:p>
+      <w:pPr>
+        <w:pStyle w:val="ListParagraph"/>
+        <w:numPr>
+          <w:ilvl w:val="0"/>
+          <w:numId w:val="1"/>
+        </w:numPr>
+      </w:pPr>
+      <w:r>
+        <w:t>PCA Protein: cell lines + treatment cluster (treatment/batch)</w:t>
+      </w:r>
+    </w:p>
+    <w:p>
+      <w:pPr>
+        <w:pStyle w:val="ListParagraph"/>
+        <w:numPr>
+          <w:ilvl w:val="0"/>
+          <w:numId w:val="1"/>
+        </w:numPr>
+      </w:pPr>
+      <w:r>
+        <w:t>PCA Peptide: cluster by treatment/batch below</w:t>
+      </w:r>
+    </w:p>
+    <w:p>
+      <w:pPr>
+        <w:rPr>
+          <w:b/>
+          <w:u w:val="single"/>
+        </w:rPr>
+      </w:pPr>
+      <w:r>
+        <w:rPr>
+          <w:b/>
+          <w:u w:val="single"/>
+        </w:rPr>
+        <w:t>Normalization</w:t>
+      </w:r>
+      <w:r>
+        <w:rPr>
+          <w:b/>
+          <w:u w:val="single"/>
+        </w:rPr>
+        <w:t>:</w:t>
+      </w:r>
+    </w:p>
+    <w:p>
+      <w:pPr>
+        <w:pStyle w:val="ListParagraph"/>
+        <w:numPr>
+          <w:ilvl w:val="0"/>
+          <w:numId w:val="2"/>
+        </w:numPr>
+      </w:pPr>
+      <w:r>
         <w:t>Different methods work for different data sets</w:t>
       </w:r>
     </w:p>
@@ -93,283 +329,10 @@
         </w:numPr>
       </w:pPr>
       <w:r>
-        <w:t>Incorrect normalization can introduce new artificial patterns</w:t>
-      </w:r>
-    </w:p>
-    <w:p>
-      <w:pPr>
-        <w:rPr>
-          <w:b/>
-          <w:u w:val="single"/>
-        </w:rPr>
-      </w:pPr>
-      <w:r>
-        <w:rPr>
-          <w:b/>
-          <w:u w:val="single"/>
-        </w:rPr>
-        <w:t>Data</w:t>
-      </w:r>
-      <w:r>
-        <w:rPr>
-          <w:b/>
-          <w:u w:val="single"/>
-        </w:rPr>
-        <w:t>:</w:t>
-      </w:r>
-    </w:p>
-    <w:p>
-      <w:pPr>
-        <w:pStyle w:val="ListParagraph"/>
-        <w:numPr>
-          <w:ilvl w:val="0"/>
-          <w:numId w:val="1"/>
-        </w:numPr>
-      </w:pPr>
-      <w:r>
-        <w:t>Peptides and Proteins</w:t>
-      </w:r>
-      <w:r>
-        <w:t xml:space="preserve"> (from </w:t>
-      </w:r>
-      <w:proofErr w:type="spellStart"/>
-      <w:r>
-        <w:t>MaxQuant</w:t>
-      </w:r>
-      <w:proofErr w:type="spellEnd"/>
-      <w:r>
-        <w:t>)</w:t>
-      </w:r>
-    </w:p>
-    <w:p>
-      <w:pPr>
-        <w:pStyle w:val="ListParagraph"/>
-        <w:numPr>
-          <w:ilvl w:val="0"/>
-          <w:numId w:val="1"/>
-        </w:numPr>
-      </w:pPr>
-      <w:r>
-        <w:t>Protein = sum of peptides</w:t>
-      </w:r>
-      <w:r>
-        <w:t xml:space="preserve"> for given protein</w:t>
-      </w:r>
-    </w:p>
-    <w:p>
-      <w:pPr>
-        <w:pStyle w:val="ListParagraph"/>
-        <w:numPr>
-          <w:ilvl w:val="0"/>
-          <w:numId w:val="1"/>
-        </w:numPr>
-      </w:pPr>
-      <w:r>
-        <w:t>Peptide level about the same for given Protein</w:t>
-      </w:r>
-    </w:p>
-    <w:p>
-      <w:pPr>
-        <w:pStyle w:val="ListParagraph"/>
-        <w:numPr>
-          <w:ilvl w:val="0"/>
-          <w:numId w:val="1"/>
-        </w:numPr>
-      </w:pPr>
-      <w:r>
-        <w:t>Remove outliers (more than 1.5 IQR outside of 1</w:t>
-      </w:r>
-      <w:r>
-        <w:rPr>
-          <w:vertAlign w:val="superscript"/>
-        </w:rPr>
-        <w:t>st</w:t>
-      </w:r>
-      <w:r>
-        <w:t>/3</w:t>
-      </w:r>
-      <w:r>
-        <w:rPr>
-          <w:vertAlign w:val="superscript"/>
-        </w:rPr>
-        <w:t>rd</w:t>
-      </w:r>
-      <w:r>
-        <w:t xml:space="preserve"> quantile)</w:t>
-      </w:r>
-      <w:r>
-        <w:t xml:space="preserve"> (</w:t>
-      </w:r>
-      <w:r>
-        <w:rPr>
-          <w:b/>
-        </w:rPr>
-        <w:t>PP</w:t>
-      </w:r>
-      <w:r>
-        <w:t>)</w:t>
-      </w:r>
-    </w:p>
-    <w:p>
-      <w:pPr>
-        <w:pStyle w:val="ListParagraph"/>
-        <w:numPr>
-          <w:ilvl w:val="0"/>
-          <w:numId w:val="1"/>
-        </w:numPr>
-      </w:pPr>
-      <w:r>
-        <w:t>Create new Protein file (~5min)</w:t>
-      </w:r>
-    </w:p>
-    <w:p>
-      <w:pPr>
-        <w:pStyle w:val="ListParagraph"/>
-        <w:numPr>
-          <w:ilvl w:val="0"/>
-          <w:numId w:val="1"/>
-        </w:numPr>
-      </w:pPr>
-      <w:r>
-        <w:t>Meta data</w:t>
-      </w:r>
-    </w:p>
-    <w:p>
-      <w:pPr>
-        <w:rPr>
-          <w:b/>
-          <w:u w:val="single"/>
-        </w:rPr>
-      </w:pPr>
-      <w:r>
-        <w:rPr>
-          <w:b/>
-          <w:u w:val="single"/>
-        </w:rPr>
-        <w:t>Filter:</w:t>
-      </w:r>
-    </w:p>
-    <w:p>
-      <w:pPr>
-        <w:pStyle w:val="ListParagraph"/>
-        <w:numPr>
-          <w:ilvl w:val="0"/>
-          <w:numId w:val="1"/>
-        </w:numPr>
-      </w:pPr>
-      <w:r>
-        <w:t xml:space="preserve">Focus on </w:t>
-      </w:r>
-      <w:r>
-        <w:t>ER/PR+, HER2 and control</w:t>
-      </w:r>
-    </w:p>
-    <w:p>
-      <w:pPr>
-        <w:pStyle w:val="ListParagraph"/>
-        <w:numPr>
-          <w:ilvl w:val="0"/>
-          <w:numId w:val="1"/>
-        </w:numPr>
-      </w:pPr>
-      <w:r>
-        <w:t xml:space="preserve">With and without </w:t>
-      </w:r>
-      <w:proofErr w:type="spellStart"/>
-      <w:r>
-        <w:t>Hydroxyurea</w:t>
-      </w:r>
-      <w:proofErr w:type="spellEnd"/>
-      <w:r>
-        <w:t xml:space="preserve"> treatment</w:t>
-      </w:r>
-      <w:r>
-        <w:t xml:space="preserve"> </w:t>
-      </w:r>
-    </w:p>
-    <w:p>
-      <w:pPr>
-        <w:pStyle w:val="ListParagraph"/>
-        <w:numPr>
-          <w:ilvl w:val="0"/>
-          <w:numId w:val="1"/>
-        </w:numPr>
-      </w:pPr>
-      <w:r>
-        <w:t>3 replicates</w:t>
-      </w:r>
-    </w:p>
-    <w:p>
-      <w:pPr>
-        <w:pStyle w:val="ListParagraph"/>
-        <w:numPr>
-          <w:ilvl w:val="0"/>
-          <w:numId w:val="1"/>
-        </w:numPr>
-      </w:pPr>
-      <w:r>
-        <w:t>2 batches</w:t>
-      </w:r>
-    </w:p>
-    <w:p>
-      <w:pPr>
-        <w:pStyle w:val="ListParagraph"/>
-        <w:numPr>
-          <w:ilvl w:val="0"/>
-          <w:numId w:val="1"/>
-        </w:numPr>
-      </w:pPr>
-      <w:r>
-        <w:t>PCA Protein: cell lines + treatment cluster (treatment/batch below)</w:t>
-      </w:r>
-    </w:p>
-    <w:p>
-      <w:pPr>
-        <w:pStyle w:val="ListParagraph"/>
-        <w:numPr>
-          <w:ilvl w:val="0"/>
-          <w:numId w:val="1"/>
-        </w:numPr>
-      </w:pPr>
-      <w:r>
-        <w:t xml:space="preserve">PCA </w:t>
-      </w:r>
-      <w:r>
-        <w:t>Peptide</w:t>
-      </w:r>
-      <w:r>
-        <w:t xml:space="preserve">: </w:t>
-      </w:r>
-      <w:r>
-        <w:t xml:space="preserve">cluster by </w:t>
-      </w:r>
-      <w:r>
-        <w:t>treatment/batch below</w:t>
-      </w:r>
-      <w:r>
-        <w:t>; within cluster: cell lines</w:t>
-      </w:r>
-    </w:p>
-    <w:p>
-      <w:pPr>
-        <w:rPr>
-          <w:b/>
-          <w:u w:val="single"/>
-        </w:rPr>
-      </w:pPr>
-      <w:r>
-        <w:rPr>
-          <w:b/>
-          <w:u w:val="single"/>
-        </w:rPr>
-        <w:t>Normalization</w:t>
-      </w:r>
-      <w:r>
-        <w:rPr>
-          <w:b/>
-          <w:u w:val="single"/>
-        </w:rPr>
-        <w:t>:</w:t>
+        <w:t xml:space="preserve">Popular </w:t>
+      </w:r>
+      <w:r>
+        <w:t xml:space="preserve">normalization methods </w:t>
       </w:r>
     </w:p>
     <w:p>
@@ -380,187 +343,88 @@
           <w:numId w:val="2"/>
         </w:numPr>
       </w:pPr>
-      <w:r>
-        <w:t>Different methods work for different data sets</w:t>
-      </w:r>
-    </w:p>
-    <w:p>
-      <w:pPr>
-        <w:pStyle w:val="ListParagraph"/>
-        <w:numPr>
-          <w:ilvl w:val="0"/>
-          <w:numId w:val="2"/>
-        </w:numPr>
-      </w:pPr>
-      <w:r>
-        <w:t>Streamline evaluation</w:t>
-      </w:r>
-    </w:p>
-    <w:p>
-      <w:pPr>
-        <w:pStyle w:val="ListParagraph"/>
-        <w:numPr>
-          <w:ilvl w:val="0"/>
-          <w:numId w:val="2"/>
-        </w:numPr>
-      </w:pPr>
-      <w:r>
-        <w:t>Methods: log2, median, mean, VSN (*), Quantile, Cyclic Loess</w:t>
-      </w:r>
-      <w:r>
-        <w:t xml:space="preserve"> (*)</w:t>
-      </w:r>
-      <w:r>
-        <w:t>, Robust linear regression</w:t>
-      </w:r>
-      <w:r>
-        <w:t xml:space="preserve"> (*)</w:t>
-      </w:r>
-      <w:r>
-        <w:t>, global intensity</w:t>
-      </w:r>
-    </w:p>
-    <w:p>
-      <w:pPr>
-        <w:pStyle w:val="ListParagraph"/>
-        <w:numPr>
-          <w:ilvl w:val="0"/>
-          <w:numId w:val="2"/>
-        </w:numPr>
-      </w:pPr>
-      <w:r>
-        <w:t xml:space="preserve">Different evaluation </w:t>
-      </w:r>
-      <w:r>
-        <w:t xml:space="preserve">metrics: Total intensity, PCA, </w:t>
-      </w:r>
-      <w:r>
-        <w:t>pooled coefficient of variance (PCV), pooled median absolute deviation (PMAD), pooled estimate of variance (PEV)</w:t>
-      </w:r>
-    </w:p>
-    <w:p>
-      <w:pPr>
-        <w:pStyle w:val="ListParagraph"/>
-        <w:numPr>
-          <w:ilvl w:val="0"/>
-          <w:numId w:val="2"/>
-        </w:numPr>
-      </w:pPr>
-      <w:r>
-        <w:t>PCV/PMAD/PEV: small good</w:t>
-      </w:r>
-    </w:p>
-    <w:p>
-      <w:pPr>
-        <w:pStyle w:val="ListParagraph"/>
-        <w:numPr>
-          <w:ilvl w:val="0"/>
-          <w:numId w:val="2"/>
-        </w:numPr>
-      </w:pPr>
-      <w:proofErr w:type="spellStart"/>
-      <w:r>
-        <w:t>Cor</w:t>
-      </w:r>
-      <w:proofErr w:type="spellEnd"/>
-      <w:r>
-        <w:t>: within group; high good</w:t>
-      </w:r>
-    </w:p>
-    <w:p>
-      <w:pPr>
-        <w:pStyle w:val="ListParagraph"/>
-        <w:numPr>
-          <w:ilvl w:val="0"/>
-          <w:numId w:val="2"/>
-        </w:numPr>
-      </w:pPr>
-      <w:r>
-        <w:t>Heatmap: Cluster by: Treatment groups, cell lines, batch/treatment</w:t>
-      </w:r>
-    </w:p>
-    <w:p>
-      <w:pPr>
-        <w:pStyle w:val="ListParagraph"/>
-        <w:numPr>
-          <w:ilvl w:val="0"/>
-          <w:numId w:val="2"/>
-        </w:numPr>
-      </w:pPr>
-      <w:r>
-        <w:t>Log2 ratio: distribution of log2 ratios of all treatment group combinations; centered around 0; VSN tighter but shifted</w:t>
-      </w:r>
-    </w:p>
-    <w:p>
-      <w:pPr>
-        <w:pStyle w:val="ListParagraph"/>
-        <w:numPr>
-          <w:ilvl w:val="0"/>
-          <w:numId w:val="2"/>
-        </w:numPr>
-      </w:pPr>
-      <w:r>
-        <w:t>NA:  for imputation method selection (</w:t>
-      </w:r>
-      <w:r>
-        <w:t>missing at random (MAR) or missing not at random (MNAR)</w:t>
-      </w:r>
-      <w:r>
-        <w:t>); primary cluster by batch; secondary cluster by treatment groups</w:t>
-      </w:r>
-    </w:p>
-    <w:p>
-      <w:pPr>
-        <w:rPr>
-          <w:b/>
-          <w:u w:val="single"/>
-        </w:rPr>
-      </w:pPr>
-      <w:proofErr w:type="spellStart"/>
-      <w:r>
-        <w:rPr>
-          <w:b/>
-          <w:u w:val="single"/>
-        </w:rPr>
-        <w:t>DAtest</w:t>
-      </w:r>
-      <w:proofErr w:type="spellEnd"/>
-      <w:r>
-        <w:rPr>
-          <w:b/>
-          <w:u w:val="single"/>
-        </w:rPr>
-        <w:t>:</w:t>
-      </w:r>
-    </w:p>
-    <w:p>
-      <w:pPr>
-        <w:pStyle w:val="ListParagraph"/>
-        <w:numPr>
-          <w:ilvl w:val="0"/>
-          <w:numId w:val="1"/>
-        </w:numPr>
-      </w:pPr>
-      <w:r>
-        <w:t>Select normalization and imputation method</w:t>
-      </w:r>
-    </w:p>
-    <w:p>
-      <w:pPr>
-        <w:pStyle w:val="ListParagraph"/>
-        <w:numPr>
-          <w:ilvl w:val="0"/>
-          <w:numId w:val="1"/>
-        </w:numPr>
-      </w:pPr>
-      <w:r>
-        <w:lastRenderedPageBreak/>
-        <w:t xml:space="preserve">LIMMA </w:t>
-      </w:r>
       <w:bookmarkStart w:id="0" w:name="_GoBack"/>
       <w:bookmarkEnd w:id="0"/>
       <w:r>
-        <w:t>does not require imputation</w:t>
+        <w:t>PCV/PMAD/PEV: small good</w:t>
+      </w:r>
+    </w:p>
+    <w:p>
+      <w:pPr>
+        <w:pStyle w:val="ListParagraph"/>
+        <w:numPr>
+          <w:ilvl w:val="0"/>
+          <w:numId w:val="2"/>
+        </w:numPr>
+      </w:pPr>
+      <w:proofErr w:type="spellStart"/>
+      <w:r>
+        <w:t>Cor</w:t>
+      </w:r>
+      <w:proofErr w:type="spellEnd"/>
+      <w:r>
+        <w:t>: within group; high good</w:t>
+      </w:r>
+    </w:p>
+    <w:p>
+      <w:pPr>
+        <w:pStyle w:val="ListParagraph"/>
+        <w:numPr>
+          <w:ilvl w:val="0"/>
+          <w:numId w:val="2"/>
+        </w:numPr>
+      </w:pPr>
+      <w:r>
+        <w:t>Heatmap: Cluster by: Treatment groups, cell lines, batch/treatment</w:t>
+      </w:r>
+    </w:p>
+    <w:p>
+      <w:pPr>
+        <w:pStyle w:val="ListParagraph"/>
+        <w:numPr>
+          <w:ilvl w:val="0"/>
+          <w:numId w:val="2"/>
+        </w:numPr>
+      </w:pPr>
+      <w:r>
+        <w:t>Log2 ratio: distribution of log2 ratios of all treatment group combinations; centered around 0</w:t>
+      </w:r>
+    </w:p>
+    <w:p>
+      <w:pPr>
+        <w:pStyle w:val="ListParagraph"/>
+        <w:numPr>
+          <w:ilvl w:val="0"/>
+          <w:numId w:val="2"/>
+        </w:numPr>
+      </w:pPr>
+      <w:r>
+        <w:t xml:space="preserve">NA:  for imputation method selection (missing at random (MAR) or missing not at random </w:t>
+      </w:r>
+      <w:r>
+        <w:t>(MNAR))</w:t>
+      </w:r>
+    </w:p>
+    <w:p>
+      <w:pPr>
+        <w:rPr>
+          <w:b/>
+          <w:u w:val="single"/>
+        </w:rPr>
+      </w:pPr>
+      <w:r>
+        <w:rPr>
+          <w:b/>
+          <w:u w:val="single"/>
+        </w:rPr>
+        <w:t>DAtest</w:t>
+      </w:r>
+      <w:r>
+        <w:rPr>
+          <w:b/>
+          <w:u w:val="single"/>
+        </w:rPr>
+        <w:t>:</w:t>
       </w:r>
     </w:p>
     <w:p>
@@ -571,13 +435,32 @@
           <w:numId w:val="1"/>
         </w:numPr>
       </w:pPr>
-      <w:proofErr w:type="spellStart"/>
-      <w:r>
-        <w:t>DAtest</w:t>
-      </w:r>
-      <w:proofErr w:type="spellEnd"/>
-      <w:r>
-        <w:t xml:space="preserve">: </w:t>
+      <w:r>
+        <w:t>Select normalization and imputation method</w:t>
+      </w:r>
+    </w:p>
+    <w:p>
+      <w:pPr>
+        <w:pStyle w:val="ListParagraph"/>
+        <w:numPr>
+          <w:ilvl w:val="0"/>
+          <w:numId w:val="1"/>
+        </w:numPr>
+      </w:pPr>
+      <w:r>
+        <w:t>LIMMA does not require imputation</w:t>
+      </w:r>
+    </w:p>
+    <w:p>
+      <w:pPr>
+        <w:pStyle w:val="ListParagraph"/>
+        <w:numPr>
+          <w:ilvl w:val="0"/>
+          <w:numId w:val="1"/>
+        </w:numPr>
+      </w:pPr>
+      <w:r>
+        <w:t xml:space="preserve">DAtest: </w:t>
       </w:r>
       <w:r>
         <w:t>comparison of different differential abundance/expression methods</w:t>
@@ -613,7 +496,7 @@
         </w:numPr>
       </w:pPr>
       <w:r>
-        <w:t>Parameters and excluded tests</w:t>
+        <w:t>Ranking of tests</w:t>
       </w:r>
     </w:p>
     <w:p>
@@ -625,7 +508,29 @@
         </w:numPr>
       </w:pPr>
       <w:r>
-        <w:t>Ranking of tests</w:t>
+        <w:t>Log LIMMA best</w:t>
+      </w:r>
+    </w:p>
+    <w:p>
+      <w:pPr>
+        <w:rPr>
+          <w:b/>
+          <w:u w:val="single"/>
+        </w:rPr>
+      </w:pPr>
+      <w:r>
+        <w:rPr>
+          <w:b/>
+          <w:u w:val="single"/>
+        </w:rPr>
+        <w:t>DAtest power</w:t>
+      </w:r>
+      <w:r>
+        <w:rPr>
+          <w:b/>
+          <w:u w:val="single"/>
+        </w:rPr>
+        <w:t>:</w:t>
       </w:r>
     </w:p>
     <w:p>
@@ -637,66 +542,12 @@
         </w:numPr>
       </w:pPr>
       <w:r>
-        <w:t>Log LIMMA best</w:t>
-      </w:r>
-    </w:p>
-    <w:p/>
-    <w:p>
-      <w:pPr>
-        <w:rPr>
-          <w:b/>
-          <w:u w:val="single"/>
-        </w:rPr>
-      </w:pPr>
-    </w:p>
-    <w:p>
-      <w:pPr>
-        <w:rPr>
-          <w:b/>
-          <w:u w:val="single"/>
-        </w:rPr>
-      </w:pPr>
-      <w:proofErr w:type="spellStart"/>
-      <w:r>
-        <w:rPr>
-          <w:b/>
-          <w:u w:val="single"/>
-        </w:rPr>
-        <w:t>DAtest</w:t>
-      </w:r>
-      <w:proofErr w:type="spellEnd"/>
-      <w:r>
-        <w:rPr>
-          <w:b/>
-          <w:u w:val="single"/>
-        </w:rPr>
-        <w:t xml:space="preserve"> power</w:t>
-      </w:r>
-      <w:r>
-        <w:rPr>
-          <w:b/>
-          <w:u w:val="single"/>
-        </w:rPr>
-        <w:t>:</w:t>
-      </w:r>
-    </w:p>
-    <w:p>
-      <w:pPr>
-        <w:pStyle w:val="ListParagraph"/>
-        <w:numPr>
-          <w:ilvl w:val="0"/>
-          <w:numId w:val="1"/>
-        </w:numPr>
-      </w:pPr>
-      <w:r>
         <w:t>Power evaluation over a range of effect sizes</w:t>
       </w:r>
       <w:r>
         <w:t xml:space="preserve"> for a given test</w:t>
       </w:r>
     </w:p>
-    <w:p/>
-    <w:p/>
     <w:sectPr>
       <w:pgSz w:w="12240" w:h="15840"/>
       <w:pgMar w:top="1440" w:right="1440" w:bottom="1440" w:left="1440" w:header="720" w:footer="720" w:gutter="0"/>
@@ -1484,6 +1335,7 @@
   <w:style w:type="character" w:default="1" w:styleId="DefaultParagraphFont">
     <w:name w:val="Default Paragraph Font"/>
     <w:uiPriority w:val="1"/>
+    <w:semiHidden/>
     <w:unhideWhenUsed/>
   </w:style>
   <w:style w:type="table" w:default="1" w:styleId="TableNormal">

</xml_diff>